<commit_message>
Explain grading, navigation and recordkeeping
</commit_message>
<xml_diff>
--- a/TMA2/Documentation.docx
+++ b/TMA2/Documentation.docx
@@ -61,61 +61,41 @@
         </w:rPr>
         <w:t xml:space="preserve">The </w:t>
       </w:r>
+      <w:proofErr w:type="gramStart"/>
       <w:r>
         <w:rPr>
           <w:i/>
           <w:iCs/>
           <w:lang w:val="en-CA"/>
         </w:rPr>
-        <w:t xml:space="preserve">users </w:t>
-      </w:r>
-      <w:r>
-        <w:rPr>
-          <w:lang w:val="en-CA"/>
-        </w:rPr>
-        <w:t xml:space="preserve">table is formed of two </w:t>
-      </w:r>
-      <w:r>
-        <w:rPr>
-          <w:lang w:val="en-CA"/>
-        </w:rPr>
-        <w:t>columns</w:t>
-      </w:r>
-      <w:r>
-        <w:rPr>
-          <w:lang w:val="en-CA"/>
-        </w:rPr>
-        <w:t xml:space="preserve">, a </w:t>
-      </w:r>
-      <w:proofErr w:type="spellStart"/>
+        <w:t>users</w:t>
+      </w:r>
+      <w:proofErr w:type="gramEnd"/>
       <w:r>
         <w:rPr>
           <w:i/>
           <w:iCs/>
           <w:lang w:val="en-CA"/>
         </w:rPr>
-        <w:t>user_name</w:t>
-      </w:r>
-      <w:proofErr w:type="spellEnd"/>
-      <w:r>
-        <w:rPr>
-          <w:lang w:val="en-CA"/>
-        </w:rPr>
-        <w:t xml:space="preserve">, </w:t>
-      </w:r>
-      <w:proofErr w:type="spellStart"/>
-      <w:r>
-        <w:rPr>
-          <w:lang w:val="en-CA"/>
-        </w:rPr>
-        <w:t>wich</w:t>
-      </w:r>
-      <w:proofErr w:type="spellEnd"/>
-      <w:r>
-        <w:rPr>
-          <w:lang w:val="en-CA"/>
-        </w:rPr>
-        <w:t xml:space="preserve"> is also the primary key, and a </w:t>
+        <w:t xml:space="preserve"> </w:t>
+      </w:r>
+      <w:r>
+        <w:rPr>
+          <w:lang w:val="en-CA"/>
+        </w:rPr>
+        <w:t xml:space="preserve">table is formed of two </w:t>
+      </w:r>
+      <w:r>
+        <w:rPr>
+          <w:lang w:val="en-CA"/>
+        </w:rPr>
+        <w:t>columns</w:t>
+      </w:r>
+      <w:r>
+        <w:rPr>
+          <w:lang w:val="en-CA"/>
+        </w:rPr>
+        <w:t xml:space="preserve">, a </w:t>
       </w:r>
       <w:proofErr w:type="spellStart"/>
       <w:r>
@@ -124,118 +104,134 @@
           <w:iCs/>
           <w:lang w:val="en-CA"/>
         </w:rPr>
-        <w:t>user_pswrd</w:t>
+        <w:t>user_name</w:t>
       </w:r>
       <w:proofErr w:type="spellEnd"/>
+      <w:r>
+        <w:rPr>
+          <w:lang w:val="en-CA"/>
+        </w:rPr>
+        <w:t xml:space="preserve">, </w:t>
+      </w:r>
+      <w:proofErr w:type="spellStart"/>
+      <w:r>
+        <w:rPr>
+          <w:lang w:val="en-CA"/>
+        </w:rPr>
+        <w:t>wich</w:t>
+      </w:r>
+      <w:proofErr w:type="spellEnd"/>
+      <w:r>
+        <w:rPr>
+          <w:lang w:val="en-CA"/>
+        </w:rPr>
+        <w:t xml:space="preserve"> is also the primary key, and a </w:t>
+      </w:r>
+      <w:proofErr w:type="spellStart"/>
       <w:r>
         <w:rPr>
           <w:i/>
           <w:iCs/>
           <w:lang w:val="en-CA"/>
         </w:rPr>
-        <w:t>,</w:t>
-      </w:r>
-      <w:r>
-        <w:rPr>
-          <w:lang w:val="en-CA"/>
-        </w:rPr>
-        <w:t xml:space="preserve"> allowing the user to verify their identity.</w:t>
-      </w:r>
-    </w:p>
-    <w:p>
-      <w:pPr>
-        <w:pStyle w:val="ListParagraph"/>
-        <w:numPr>
-          <w:ilvl w:val="1"/>
-          <w:numId w:val="1"/>
-        </w:numPr>
-        <w:rPr>
-          <w:lang w:val="en-CA"/>
-        </w:rPr>
-      </w:pPr>
-      <w:r>
-        <w:rPr>
-          <w:lang w:val="en-CA"/>
-        </w:rPr>
-        <w:t xml:space="preserve">Given that the username is a primary key, it is included in the </w:t>
-      </w:r>
-      <w:proofErr w:type="spellStart"/>
-      <w:r>
-        <w:rPr>
-          <w:lang w:val="en-CA"/>
-        </w:rPr>
-        <w:t>SignIn</w:t>
+        <w:t>user_pswrd</w:t>
       </w:r>
       <w:proofErr w:type="spellEnd"/>
-      <w:r>
-        <w:rPr>
-          <w:lang w:val="en-CA"/>
-        </w:rPr>
-        <w:t xml:space="preserve"> script to request for usernames to be unique.</w:t>
-      </w:r>
-    </w:p>
-    <w:p>
-      <w:pPr>
-        <w:pStyle w:val="ListParagraph"/>
-        <w:numPr>
-          <w:ilvl w:val="1"/>
-          <w:numId w:val="1"/>
-        </w:numPr>
-        <w:rPr>
-          <w:lang w:val="en-CA"/>
-        </w:rPr>
-      </w:pPr>
-      <w:r>
-        <w:rPr>
-          <w:lang w:val="en-CA"/>
-        </w:rPr>
-        <w:t>Both columns are NOT NULL, this they both must the filled in order to create a new user.</w:t>
-      </w:r>
-    </w:p>
-    <w:p>
-      <w:pPr>
-        <w:pStyle w:val="ListParagraph"/>
-        <w:numPr>
-          <w:ilvl w:val="1"/>
-          <w:numId w:val="1"/>
-        </w:numPr>
-        <w:rPr>
-          <w:lang w:val="en-CA"/>
-        </w:rPr>
-      </w:pPr>
-      <w:r>
-        <w:rPr>
-          <w:lang w:val="en-CA"/>
-        </w:rPr>
-        <w:t>The links table is composed of 5 diferent columns of which only two will be of the user’s concern, the other three are for backend processing.</w:t>
-      </w:r>
-    </w:p>
-    <w:p>
-      <w:pPr>
-        <w:pStyle w:val="ListParagraph"/>
-        <w:numPr>
-          <w:ilvl w:val="1"/>
-          <w:numId w:val="1"/>
-        </w:numPr>
-        <w:rPr>
-          <w:lang w:val="en-CA"/>
-        </w:rPr>
-      </w:pPr>
-      <w:proofErr w:type="spellStart"/>
       <w:r>
         <w:rPr>
           <w:i/>
           <w:iCs/>
           <w:lang w:val="en-CA"/>
         </w:rPr>
-        <w:t>link_id</w:t>
+        <w:t>,</w:t>
+      </w:r>
+      <w:r>
+        <w:rPr>
+          <w:lang w:val="en-CA"/>
+        </w:rPr>
+        <w:t xml:space="preserve"> allowing the user to verify their identity.</w:t>
+      </w:r>
+    </w:p>
+    <w:p>
+      <w:pPr>
+        <w:pStyle w:val="ListParagraph"/>
+        <w:numPr>
+          <w:ilvl w:val="1"/>
+          <w:numId w:val="1"/>
+        </w:numPr>
+        <w:rPr>
+          <w:lang w:val="en-CA"/>
+        </w:rPr>
+      </w:pPr>
+      <w:r>
+        <w:rPr>
+          <w:lang w:val="en-CA"/>
+        </w:rPr>
+        <w:t xml:space="preserve">Given that the username is a primary key, it is included in the </w:t>
+      </w:r>
+      <w:proofErr w:type="spellStart"/>
+      <w:r>
+        <w:rPr>
+          <w:lang w:val="en-CA"/>
+        </w:rPr>
+        <w:t>SignIn</w:t>
       </w:r>
       <w:proofErr w:type="spellEnd"/>
       <w:r>
         <w:rPr>
           <w:lang w:val="en-CA"/>
         </w:rPr>
-        <w:t xml:space="preserve"> is a numeric INT value, automatically incremented and set by the database. This number is primary key and allow us to identify every individual link, since diferent users could store the same URL and even under the same name.</w:t>
+        <w:t xml:space="preserve"> script to request for usernames to be unique.</w:t>
+      </w:r>
+    </w:p>
+    <w:p>
+      <w:pPr>
+        <w:pStyle w:val="ListParagraph"/>
+        <w:numPr>
+          <w:ilvl w:val="1"/>
+          <w:numId w:val="1"/>
+        </w:numPr>
+        <w:rPr>
+          <w:lang w:val="en-CA"/>
+        </w:rPr>
+      </w:pPr>
+      <w:r>
+        <w:rPr>
+          <w:lang w:val="en-CA"/>
+        </w:rPr>
+        <w:t xml:space="preserve">Both columns are NOT NULL, this they both must the filled </w:t>
+      </w:r>
+      <w:proofErr w:type="gramStart"/>
+      <w:r>
+        <w:rPr>
+          <w:lang w:val="en-CA"/>
+        </w:rPr>
+        <w:t>in order to</w:t>
+      </w:r>
+      <w:proofErr w:type="gramEnd"/>
+      <w:r>
+        <w:rPr>
+          <w:lang w:val="en-CA"/>
+        </w:rPr>
+        <w:t xml:space="preserve"> create a new user.</w:t>
+      </w:r>
+    </w:p>
+    <w:p>
+      <w:pPr>
+        <w:pStyle w:val="ListParagraph"/>
+        <w:numPr>
+          <w:ilvl w:val="1"/>
+          <w:numId w:val="1"/>
+        </w:numPr>
+        <w:rPr>
+          <w:lang w:val="en-CA"/>
+        </w:rPr>
+      </w:pPr>
+      <w:r>
+        <w:rPr>
+          <w:lang w:val="en-CA"/>
+        </w:rPr>
+        <w:t>The links table is composed of 5 diferent columns of which only two will be of the user’s concern, the other three are for backend processing.</w:t>
       </w:r>
     </w:p>
     <w:p>
@@ -256,28 +252,14 @@
           <w:iCs/>
           <w:lang w:val="en-CA"/>
         </w:rPr>
-        <w:t>link_adr</w:t>
+        <w:t>link_id</w:t>
       </w:r>
       <w:proofErr w:type="spellEnd"/>
       <w:r>
         <w:rPr>
           <w:lang w:val="en-CA"/>
         </w:rPr>
-        <w:t xml:space="preserve"> is the </w:t>
-      </w:r>
-      <w:proofErr w:type="spellStart"/>
-      <w:r>
-        <w:rPr>
-          <w:lang w:val="en-CA"/>
-        </w:rPr>
-        <w:t>url</w:t>
-      </w:r>
-      <w:proofErr w:type="spellEnd"/>
-      <w:r>
-        <w:rPr>
-          <w:lang w:val="en-CA"/>
-        </w:rPr>
-        <w:t xml:space="preserve"> address of the website to bookmark.</w:t>
+        <w:t xml:space="preserve"> is a numeric INT value, automatically incremented and set by the database. This number is primary key and allow us to identify every individual link, since diferent users could store the same URL and even under the same name.</w:t>
       </w:r>
     </w:p>
     <w:p>
@@ -298,14 +280,28 @@
           <w:iCs/>
           <w:lang w:val="en-CA"/>
         </w:rPr>
-        <w:t>link_name</w:t>
+        <w:t>link_adr</w:t>
       </w:r>
       <w:proofErr w:type="spellEnd"/>
       <w:r>
         <w:rPr>
           <w:lang w:val="en-CA"/>
         </w:rPr>
-        <w:t xml:space="preserve"> refers to the name the link is given by the user, this for easier browsing on the user’s side.</w:t>
+        <w:t xml:space="preserve"> is the </w:t>
+      </w:r>
+      <w:proofErr w:type="spellStart"/>
+      <w:r>
+        <w:rPr>
+          <w:lang w:val="en-CA"/>
+        </w:rPr>
+        <w:t>url</w:t>
+      </w:r>
+      <w:proofErr w:type="spellEnd"/>
+      <w:r>
+        <w:rPr>
+          <w:lang w:val="en-CA"/>
+        </w:rPr>
+        <w:t xml:space="preserve"> address of the website to bookmark.</w:t>
       </w:r>
     </w:p>
     <w:p>
@@ -326,14 +322,14 @@
           <w:iCs/>
           <w:lang w:val="en-CA"/>
         </w:rPr>
-        <w:t>link_click</w:t>
+        <w:t>link_name</w:t>
       </w:r>
       <w:proofErr w:type="spellEnd"/>
       <w:r>
         <w:rPr>
           <w:lang w:val="en-CA"/>
         </w:rPr>
-        <w:t xml:space="preserve"> helps count how many times a link was clicked, latter on ussed to explain popularity</w:t>
+        <w:t xml:space="preserve"> refers to the name the link is given by the user, this for easier browsing on the user’s side.</w:t>
       </w:r>
     </w:p>
     <w:p>
@@ -354,6 +350,34 @@
           <w:iCs/>
           <w:lang w:val="en-CA"/>
         </w:rPr>
+        <w:t>link_click</w:t>
+      </w:r>
+      <w:proofErr w:type="spellEnd"/>
+      <w:r>
+        <w:rPr>
+          <w:lang w:val="en-CA"/>
+        </w:rPr>
+        <w:t xml:space="preserve"> helps count how many times a link was clicked, latter on ussed to explain popularity</w:t>
+      </w:r>
+    </w:p>
+    <w:p>
+      <w:pPr>
+        <w:pStyle w:val="ListParagraph"/>
+        <w:numPr>
+          <w:ilvl w:val="1"/>
+          <w:numId w:val="1"/>
+        </w:numPr>
+        <w:rPr>
+          <w:lang w:val="en-CA"/>
+        </w:rPr>
+      </w:pPr>
+      <w:proofErr w:type="spellStart"/>
+      <w:r>
+        <w:rPr>
+          <w:i/>
+          <w:iCs/>
+          <w:lang w:val="en-CA"/>
+        </w:rPr>
         <w:t>user_name</w:t>
       </w:r>
       <w:proofErr w:type="spellEnd"/>
@@ -361,7 +385,21 @@
         <w:rPr>
           <w:lang w:val="en-CA"/>
         </w:rPr>
-        <w:t xml:space="preserve"> is a foreign key to the user table, ensuring every links instance is assigned to an user. </w:t>
+        <w:t xml:space="preserve"> is a foreign key to the user table, ensuring every links instance is assigned to </w:t>
+      </w:r>
+      <w:proofErr w:type="gramStart"/>
+      <w:r>
+        <w:rPr>
+          <w:lang w:val="en-CA"/>
+        </w:rPr>
+        <w:t>an</w:t>
+      </w:r>
+      <w:proofErr w:type="gramEnd"/>
+      <w:r>
+        <w:rPr>
+          <w:lang w:val="en-CA"/>
+        </w:rPr>
+        <w:t xml:space="preserve"> user. </w:t>
       </w:r>
     </w:p>
     <w:p>
@@ -543,14 +581,28 @@
         <w:rPr>
           <w:lang w:val="en-CA"/>
         </w:rPr>
-        <w:t>password_hash</w:t>
+        <w:t>password_</w:t>
+      </w:r>
+      <w:proofErr w:type="gramStart"/>
+      <w:r>
+        <w:rPr>
+          <w:lang w:val="en-CA"/>
+        </w:rPr>
+        <w:t>hash</w:t>
       </w:r>
       <w:proofErr w:type="spellEnd"/>
       <w:r>
         <w:rPr>
           <w:lang w:val="en-CA"/>
         </w:rPr>
-        <w:t>($</w:t>
+        <w:t>(</w:t>
+      </w:r>
+      <w:proofErr w:type="gramEnd"/>
+      <w:r>
+        <w:rPr>
+          <w:lang w:val="en-CA"/>
+        </w:rPr>
+        <w:t>$</w:t>
       </w:r>
       <w:proofErr w:type="spellStart"/>
       <w:r>
@@ -1590,6 +1642,7 @@
           <w:lang w:val="en-CA"/>
         </w:rPr>
       </w:pPr>
+      <w:proofErr w:type="gramStart"/>
       <w:r>
         <w:rPr>
           <w:lang w:val="en-CA"/>
@@ -1618,7 +1671,14 @@
         <w:rPr>
           <w:lang w:val="en-CA"/>
         </w:rPr>
-        <w:t>table, is composed of 3 columns and serves to store the quiz and lesson EMLs.</w:t>
+        <w:t>table,</w:t>
+      </w:r>
+      <w:proofErr w:type="gramEnd"/>
+      <w:r>
+        <w:rPr>
+          <w:lang w:val="en-CA"/>
+        </w:rPr>
+        <w:t xml:space="preserve"> is composed of 3 columns and serves to store the quiz and lesson EMLs.</w:t>
       </w:r>
     </w:p>
     <w:p>
@@ -1634,6 +1694,7 @@
           <w:lang w:val="en-CA"/>
         </w:rPr>
       </w:pPr>
+      <w:proofErr w:type="gramStart"/>
       <w:r>
         <w:rPr>
           <w:i/>
@@ -1646,7 +1707,14 @@
         <w:rPr>
           <w:lang w:val="en-CA"/>
         </w:rPr>
-        <w:t xml:space="preserve"> column assigns every xml file an autogenerate unique id that serves as primary key and will be used all through part 2 to </w:t>
+        <w:t xml:space="preserve"> column</w:t>
+      </w:r>
+      <w:proofErr w:type="gramEnd"/>
+      <w:r>
+        <w:rPr>
+          <w:lang w:val="en-CA"/>
+        </w:rPr>
+        <w:t xml:space="preserve"> assigns every xml file an autogenerate unique id that serves as primary key and will be used all through part 2 to </w:t>
       </w:r>
       <w:r>
         <w:rPr>
@@ -1760,7 +1828,21 @@
         <w:rPr>
           <w:lang w:val="en-CA"/>
         </w:rPr>
-        <w:t xml:space="preserve"> database to be called later on by the application.</w:t>
+        <w:t xml:space="preserve"> database to be called </w:t>
+      </w:r>
+      <w:proofErr w:type="gramStart"/>
+      <w:r>
+        <w:rPr>
+          <w:lang w:val="en-CA"/>
+        </w:rPr>
+        <w:t>later on</w:t>
+      </w:r>
+      <w:proofErr w:type="gramEnd"/>
+      <w:r>
+        <w:rPr>
+          <w:lang w:val="en-CA"/>
+        </w:rPr>
+        <w:t xml:space="preserve"> by the application.</w:t>
       </w:r>
       <w:r>
         <w:rPr>
@@ -1981,13 +2063,6 @@
     </w:p>
     <w:p>
       <w:pPr>
-        <w:rPr>
-          <w:lang w:val="en-CA"/>
-        </w:rPr>
-      </w:pPr>
-    </w:p>
-    <w:p>
-      <w:pPr>
         <w:pStyle w:val="ListParagraph"/>
         <w:numPr>
           <w:ilvl w:val="0"/>
@@ -1997,6 +2072,579 @@
           <w:lang w:val="en-CA"/>
         </w:rPr>
       </w:pPr>
+    </w:p>
+    <w:p>
+      <w:pPr>
+        <w:pStyle w:val="ListParagraph"/>
+        <w:numPr>
+          <w:ilvl w:val="0"/>
+          <w:numId w:val="1"/>
+        </w:numPr>
+        <w:rPr>
+          <w:lang w:val="en-CA"/>
+        </w:rPr>
+      </w:pPr>
+      <w:r>
+        <w:rPr>
+          <w:lang w:val="en-CA"/>
+        </w:rPr>
+        <w:t>Educational Markup Language (EML):</w:t>
+      </w:r>
+    </w:p>
+    <w:p>
+      <w:pPr>
+        <w:pStyle w:val="ListParagraph"/>
+        <w:numPr>
+          <w:ilvl w:val="0"/>
+          <w:numId w:val="1"/>
+        </w:numPr>
+        <w:rPr>
+          <w:lang w:val="en-CA"/>
+        </w:rPr>
+      </w:pPr>
+      <w:r>
+        <w:rPr>
+          <w:lang w:val="en-CA"/>
+        </w:rPr>
+        <w:t>Lessons:</w:t>
+      </w:r>
+    </w:p>
+    <w:p>
+      <w:pPr>
+        <w:pStyle w:val="ListParagraph"/>
+        <w:numPr>
+          <w:ilvl w:val="0"/>
+          <w:numId w:val="1"/>
+        </w:numPr>
+        <w:rPr>
+          <w:lang w:val="en-CA"/>
+        </w:rPr>
+      </w:pPr>
+      <w:r>
+        <w:rPr>
+          <w:lang w:val="en-CA"/>
+        </w:rPr>
+        <w:t xml:space="preserve">•  &lt;eml_U1&gt; - Root element containing the entire document. </w:t>
+      </w:r>
+    </w:p>
+    <w:p>
+      <w:pPr>
+        <w:pStyle w:val="ListParagraph"/>
+        <w:numPr>
+          <w:ilvl w:val="0"/>
+          <w:numId w:val="1"/>
+        </w:numPr>
+        <w:rPr>
+          <w:lang w:val="en-CA"/>
+        </w:rPr>
+      </w:pPr>
+      <w:r>
+        <w:rPr>
+          <w:lang w:val="en-CA"/>
+        </w:rPr>
+        <w:t xml:space="preserve">•  &lt;head&gt; - Holds metadata-like elements: </w:t>
+      </w:r>
+    </w:p>
+    <w:p>
+      <w:pPr>
+        <w:pStyle w:val="ListParagraph"/>
+        <w:numPr>
+          <w:ilvl w:val="0"/>
+          <w:numId w:val="1"/>
+        </w:numPr>
+        <w:rPr>
+          <w:lang w:val="en-CA"/>
+        </w:rPr>
+      </w:pPr>
+      <w:r>
+        <w:rPr>
+          <w:lang w:val="en-CA"/>
+        </w:rPr>
+        <w:t>&lt;title&gt; - Main title of the document.</w:t>
+      </w:r>
+    </w:p>
+    <w:p>
+      <w:pPr>
+        <w:pStyle w:val="ListParagraph"/>
+        <w:numPr>
+          <w:ilvl w:val="0"/>
+          <w:numId w:val="1"/>
+        </w:numPr>
+        <w:rPr>
+          <w:lang w:val="en-CA"/>
+        </w:rPr>
+      </w:pPr>
+      <w:r>
+        <w:rPr>
+          <w:lang w:val="en-CA"/>
+        </w:rPr>
+        <w:t>&lt;subtitle&gt; - Describes the document’s content.</w:t>
+      </w:r>
+    </w:p>
+    <w:p>
+      <w:pPr>
+        <w:pStyle w:val="ListParagraph"/>
+        <w:numPr>
+          <w:ilvl w:val="0"/>
+          <w:numId w:val="1"/>
+        </w:numPr>
+        <w:rPr>
+          <w:lang w:val="en-CA"/>
+        </w:rPr>
+      </w:pPr>
+      <w:r>
+        <w:rPr>
+          <w:lang w:val="en-CA"/>
+        </w:rPr>
+        <w:t xml:space="preserve">•  &lt;lesson&gt; - Represents different lessons: </w:t>
+      </w:r>
+    </w:p>
+    <w:p>
+      <w:pPr>
+        <w:pStyle w:val="ListParagraph"/>
+        <w:numPr>
+          <w:ilvl w:val="0"/>
+          <w:numId w:val="1"/>
+        </w:numPr>
+        <w:rPr>
+          <w:lang w:val="en-CA"/>
+        </w:rPr>
+      </w:pPr>
+      <w:r>
+        <w:rPr>
+          <w:lang w:val="en-CA"/>
+        </w:rPr>
+        <w:t>&lt;title&gt; - Lesson title.</w:t>
+      </w:r>
+    </w:p>
+    <w:p>
+      <w:pPr>
+        <w:pStyle w:val="ListParagraph"/>
+        <w:numPr>
+          <w:ilvl w:val="0"/>
+          <w:numId w:val="1"/>
+        </w:numPr>
+        <w:rPr>
+          <w:lang w:val="en-CA"/>
+        </w:rPr>
+      </w:pPr>
+      <w:r>
+        <w:rPr>
+          <w:lang w:val="en-CA"/>
+        </w:rPr>
+        <w:t>&lt;paragraph&gt; - Textual content explaining concepts.</w:t>
+      </w:r>
+    </w:p>
+    <w:p>
+      <w:pPr>
+        <w:pStyle w:val="ListParagraph"/>
+        <w:numPr>
+          <w:ilvl w:val="0"/>
+          <w:numId w:val="1"/>
+        </w:numPr>
+        <w:rPr>
+          <w:lang w:val="en-CA"/>
+        </w:rPr>
+      </w:pPr>
+      <w:r>
+        <w:rPr>
+          <w:lang w:val="en-CA"/>
+        </w:rPr>
+        <w:t xml:space="preserve">&lt;list&gt; - Contains lists of items. </w:t>
+      </w:r>
+    </w:p>
+    <w:p>
+      <w:pPr>
+        <w:pStyle w:val="ListParagraph"/>
+        <w:numPr>
+          <w:ilvl w:val="0"/>
+          <w:numId w:val="1"/>
+        </w:numPr>
+        <w:rPr>
+          <w:lang w:val="en-CA"/>
+        </w:rPr>
+      </w:pPr>
+      <w:r>
+        <w:rPr>
+          <w:lang w:val="en-CA"/>
+        </w:rPr>
+        <w:t>&lt;list-paragraph&gt; - Introductory text for a list.</w:t>
+      </w:r>
+    </w:p>
+    <w:p>
+      <w:pPr>
+        <w:pStyle w:val="ListParagraph"/>
+        <w:numPr>
+          <w:ilvl w:val="0"/>
+          <w:numId w:val="1"/>
+        </w:numPr>
+        <w:rPr>
+          <w:lang w:val="en-CA"/>
+        </w:rPr>
+      </w:pPr>
+      <w:r>
+        <w:rPr>
+          <w:lang w:val="en-CA"/>
+        </w:rPr>
+        <w:t>&lt;item&gt; - Individual list items.</w:t>
+      </w:r>
+    </w:p>
+    <w:p>
+      <w:pPr>
+        <w:pStyle w:val="ListParagraph"/>
+        <w:numPr>
+          <w:ilvl w:val="0"/>
+          <w:numId w:val="1"/>
+        </w:numPr>
+        <w:rPr>
+          <w:lang w:val="en-CA"/>
+        </w:rPr>
+      </w:pPr>
+      <w:r>
+        <w:rPr>
+          <w:lang w:val="en-CA"/>
+        </w:rPr>
+        <w:t xml:space="preserve">•  &lt;example-block&gt; - Holds example sections. </w:t>
+      </w:r>
+    </w:p>
+    <w:p>
+      <w:pPr>
+        <w:pStyle w:val="ListParagraph"/>
+        <w:numPr>
+          <w:ilvl w:val="0"/>
+          <w:numId w:val="1"/>
+        </w:numPr>
+        <w:rPr>
+          <w:lang w:val="en-CA"/>
+        </w:rPr>
+      </w:pPr>
+      <w:r>
+        <w:rPr>
+          <w:lang w:val="en-CA"/>
+        </w:rPr>
+        <w:t xml:space="preserve">&lt;example&gt; - Represents an individual example. </w:t>
+      </w:r>
+    </w:p>
+    <w:p>
+      <w:pPr>
+        <w:pStyle w:val="ListParagraph"/>
+        <w:numPr>
+          <w:ilvl w:val="0"/>
+          <w:numId w:val="1"/>
+        </w:numPr>
+        <w:rPr>
+          <w:lang w:val="en-CA"/>
+        </w:rPr>
+      </w:pPr>
+      <w:r>
+        <w:rPr>
+          <w:lang w:val="en-CA"/>
+        </w:rPr>
+        <w:lastRenderedPageBreak/>
+        <w:t>&lt;title&gt; - Title of the example.</w:t>
+      </w:r>
+    </w:p>
+    <w:p>
+      <w:pPr>
+        <w:pStyle w:val="ListParagraph"/>
+        <w:numPr>
+          <w:ilvl w:val="0"/>
+          <w:numId w:val="1"/>
+        </w:numPr>
+        <w:rPr>
+          <w:lang w:val="en-CA"/>
+        </w:rPr>
+      </w:pPr>
+      <w:r>
+        <w:rPr>
+          <w:lang w:val="en-CA"/>
+        </w:rPr>
+        <w:t>&lt;paragraph&gt; - Explanation of the example.</w:t>
+      </w:r>
+    </w:p>
+    <w:p>
+      <w:pPr>
+        <w:pStyle w:val="ListParagraph"/>
+        <w:numPr>
+          <w:ilvl w:val="0"/>
+          <w:numId w:val="1"/>
+        </w:numPr>
+        <w:rPr>
+          <w:lang w:val="en-CA"/>
+        </w:rPr>
+      </w:pPr>
+      <w:r>
+        <w:rPr>
+          <w:lang w:val="en-CA"/>
+        </w:rPr>
+        <w:t>&lt;list&gt; - Contains structured information (like lesson lists).</w:t>
+      </w:r>
+    </w:p>
+    <w:p>
+      <w:pPr>
+        <w:pStyle w:val="ListParagraph"/>
+        <w:numPr>
+          <w:ilvl w:val="0"/>
+          <w:numId w:val="1"/>
+        </w:numPr>
+        <w:rPr>
+          <w:lang w:val="en-CA"/>
+        </w:rPr>
+      </w:pPr>
+      <w:r>
+        <w:rPr>
+          <w:lang w:val="en-CA"/>
+        </w:rPr>
+        <w:t>&lt;</w:t>
+      </w:r>
+      <w:proofErr w:type="spellStart"/>
+      <w:r>
+        <w:rPr>
+          <w:lang w:val="en-CA"/>
+        </w:rPr>
+        <w:t>img</w:t>
+      </w:r>
+      <w:proofErr w:type="spellEnd"/>
+      <w:r>
+        <w:rPr>
+          <w:lang w:val="en-CA"/>
+        </w:rPr>
+        <w:t>&gt; - References an image related to the example.</w:t>
+      </w:r>
+    </w:p>
+    <w:p>
+      <w:pPr>
+        <w:pStyle w:val="ListParagraph"/>
+        <w:numPr>
+          <w:ilvl w:val="0"/>
+          <w:numId w:val="1"/>
+        </w:numPr>
+        <w:rPr>
+          <w:lang w:val="en-CA"/>
+        </w:rPr>
+      </w:pPr>
+      <w:proofErr w:type="spellStart"/>
+      <w:r>
+        <w:rPr>
+          <w:lang w:val="en-CA"/>
+        </w:rPr>
+        <w:t>Quizes</w:t>
+      </w:r>
+      <w:proofErr w:type="spellEnd"/>
+      <w:r>
+        <w:rPr>
+          <w:lang w:val="en-CA"/>
+        </w:rPr>
+        <w:t>:</w:t>
+      </w:r>
+    </w:p>
+    <w:p>
+      <w:pPr>
+        <w:pStyle w:val="NormalWeb"/>
+        <w:numPr>
+          <w:ilvl w:val="0"/>
+          <w:numId w:val="1"/>
+        </w:numPr>
+      </w:pPr>
+      <w:r>
+        <w:rPr>
+          <w:rStyle w:val="HTMLCode"/>
+          <w:rFonts w:eastAsiaTheme="majorEastAsia"/>
+          <w:b/>
+          <w:bCs/>
+        </w:rPr>
+        <w:t>&lt;</w:t>
+      </w:r>
+      <w:proofErr w:type="gramStart"/>
+      <w:r>
+        <w:rPr>
+          <w:rStyle w:val="HTMLCode"/>
+          <w:rFonts w:eastAsiaTheme="majorEastAsia"/>
+          <w:b/>
+          <w:bCs/>
+        </w:rPr>
+        <w:t>question</w:t>
+      </w:r>
+      <w:proofErr w:type="gramEnd"/>
+      <w:r>
+        <w:rPr>
+          <w:rStyle w:val="HTMLCode"/>
+          <w:rFonts w:eastAsiaTheme="majorEastAsia"/>
+          <w:b/>
+          <w:bCs/>
+        </w:rPr>
+        <w:t>&gt;</w:t>
+      </w:r>
+      <w:r>
+        <w:t xml:space="preserve">: </w:t>
+      </w:r>
+      <w:proofErr w:type="spellStart"/>
+      <w:r>
+        <w:t>Represents</w:t>
+      </w:r>
+      <w:proofErr w:type="spellEnd"/>
+      <w:r>
+        <w:t xml:space="preserve"> an </w:t>
+      </w:r>
+      <w:proofErr w:type="spellStart"/>
+      <w:r>
+        <w:t>individual</w:t>
+      </w:r>
+      <w:proofErr w:type="spellEnd"/>
+      <w:r>
+        <w:t xml:space="preserve"> quiz question.</w:t>
+      </w:r>
+    </w:p>
+    <w:p>
+      <w:pPr>
+        <w:pStyle w:val="NormalWeb"/>
+        <w:numPr>
+          <w:ilvl w:val="0"/>
+          <w:numId w:val="1"/>
+        </w:numPr>
+        <w:rPr>
+          <w:lang w:val="en-CA"/>
+        </w:rPr>
+      </w:pPr>
+      <w:r>
+        <w:rPr>
+          <w:rStyle w:val="HTMLCode"/>
+          <w:rFonts w:eastAsiaTheme="majorEastAsia"/>
+          <w:b/>
+          <w:bCs/>
+          <w:lang w:val="en-CA"/>
+        </w:rPr>
+        <w:t>&lt;text&gt;</w:t>
+      </w:r>
+      <w:r>
+        <w:rPr>
+          <w:lang w:val="en-CA"/>
+        </w:rPr>
+        <w:t>: Contains the question's text.</w:t>
+      </w:r>
+    </w:p>
+    <w:p>
+      <w:pPr>
+        <w:pStyle w:val="NormalWeb"/>
+        <w:numPr>
+          <w:ilvl w:val="0"/>
+          <w:numId w:val="1"/>
+        </w:numPr>
+        <w:rPr>
+          <w:lang w:val="en-CA"/>
+        </w:rPr>
+      </w:pPr>
+      <w:r>
+        <w:rPr>
+          <w:rStyle w:val="HTMLCode"/>
+          <w:rFonts w:eastAsiaTheme="majorEastAsia"/>
+          <w:b/>
+          <w:bCs/>
+          <w:lang w:val="en-CA"/>
+        </w:rPr>
+        <w:t>&lt;choices&gt;</w:t>
+      </w:r>
+      <w:r>
+        <w:rPr>
+          <w:lang w:val="en-CA"/>
+        </w:rPr>
+        <w:t>: Groups the possible answer choices for a question.</w:t>
+      </w:r>
+    </w:p>
+    <w:p>
+      <w:pPr>
+        <w:pStyle w:val="NormalWeb"/>
+        <w:numPr>
+          <w:ilvl w:val="0"/>
+          <w:numId w:val="1"/>
+        </w:numPr>
+        <w:rPr>
+          <w:lang w:val="en-CA"/>
+        </w:rPr>
+      </w:pPr>
+      <w:r>
+        <w:rPr>
+          <w:lang w:val="en-CA"/>
+        </w:rPr>
+        <w:t xml:space="preserve"> </w:t>
+      </w:r>
+      <w:r>
+        <w:rPr>
+          <w:rStyle w:val="HTMLCode"/>
+          <w:rFonts w:eastAsiaTheme="majorEastAsia"/>
+          <w:b/>
+          <w:bCs/>
+          <w:lang w:val="en-CA"/>
+        </w:rPr>
+        <w:t>&lt;wrong&gt;</w:t>
+      </w:r>
+      <w:r>
+        <w:rPr>
+          <w:lang w:val="en-CA"/>
+        </w:rPr>
+        <w:t>: Represents an incorrect answer choice.</w:t>
+      </w:r>
+    </w:p>
+    <w:p>
+      <w:pPr>
+        <w:pStyle w:val="NormalWeb"/>
+        <w:numPr>
+          <w:ilvl w:val="0"/>
+          <w:numId w:val="1"/>
+        </w:numPr>
+        <w:spacing w:after="0" w:afterAutospacing="0"/>
+        <w:rPr>
+          <w:lang w:val="en-CA"/>
+        </w:rPr>
+      </w:pPr>
+      <w:r>
+        <w:rPr>
+          <w:rStyle w:val="HTMLCode"/>
+          <w:rFonts w:eastAsiaTheme="majorEastAsia"/>
+          <w:b/>
+          <w:bCs/>
+          <w:lang w:val="en-CA"/>
+        </w:rPr>
+        <w:t>&lt;correct&gt;</w:t>
+      </w:r>
+      <w:r>
+        <w:rPr>
+          <w:lang w:val="en-CA"/>
+        </w:rPr>
+        <w:t>: Represents the correct answer choice.</w:t>
+      </w:r>
+    </w:p>
+    <w:p>
+      <w:pPr>
+        <w:pStyle w:val="NormalWeb"/>
+        <w:spacing w:before="0" w:beforeAutospacing="0" w:after="0" w:afterAutospacing="0"/>
+        <w:ind w:left="502"/>
+        <w:rPr>
+          <w:lang w:val="en-CA"/>
+        </w:rPr>
+      </w:pPr>
+    </w:p>
+    <w:p>
+      <w:pPr>
+        <w:pStyle w:val="NormalWeb"/>
+        <w:spacing w:before="0" w:beforeAutospacing="0" w:after="0" w:afterAutospacing="0"/>
+        <w:ind w:left="502"/>
+        <w:rPr>
+          <w:lang w:val="en-CA"/>
+        </w:rPr>
+      </w:pPr>
+    </w:p>
+    <w:p>
+      <w:pPr>
+        <w:pStyle w:val="ListParagraph"/>
+        <w:numPr>
+          <w:ilvl w:val="0"/>
+          <w:numId w:val="1"/>
+        </w:numPr>
+        <w:rPr>
+          <w:lang w:val="en-CA"/>
+        </w:rPr>
+      </w:pPr>
       <w:r>
         <w:rPr>
           <w:lang w:val="en-CA"/>
@@ -2101,6 +2749,352 @@
         <w:rPr>
           <w:lang w:val="en-CA"/>
         </w:rPr>
+        <w:t>Parsers:</w:t>
+      </w:r>
+    </w:p>
+    <w:p>
+      <w:pPr>
+        <w:pStyle w:val="ListParagraph"/>
+        <w:numPr>
+          <w:ilvl w:val="1"/>
+          <w:numId w:val="1"/>
+        </w:numPr>
+        <w:rPr>
+          <w:lang w:val="en-CA"/>
+        </w:rPr>
+      </w:pPr>
+      <w:r>
+        <w:rPr>
+          <w:lang w:val="en-CA"/>
+        </w:rPr>
+        <w:t xml:space="preserve">The </w:t>
+      </w:r>
+      <w:proofErr w:type="spellStart"/>
+      <w:r>
+        <w:rPr>
+          <w:lang w:val="en-CA"/>
+        </w:rPr>
+        <w:t>php</w:t>
+      </w:r>
+      <w:proofErr w:type="spellEnd"/>
+      <w:r>
+        <w:rPr>
+          <w:lang w:val="en-CA"/>
+        </w:rPr>
+        <w:t xml:space="preserve"> EML parser for the lessons and quizzes is divided in two files for each respective EML, thus generating cleaner code as you </w:t>
+      </w:r>
+      <w:r>
+        <w:rPr>
+          <w:lang w:val="en-CA"/>
+        </w:rPr>
+        <w:t>won’t</w:t>
+      </w:r>
+      <w:r>
+        <w:rPr>
+          <w:lang w:val="en-CA"/>
+        </w:rPr>
+        <w:t xml:space="preserve"> have to unnecessarily call the code to lessons when your are only using the quiz</w:t>
+      </w:r>
+      <w:r>
+        <w:rPr>
+          <w:lang w:val="en-CA"/>
+        </w:rPr>
+        <w:t xml:space="preserve"> </w:t>
+      </w:r>
+      <w:r>
+        <w:rPr>
+          <w:lang w:val="en-CA"/>
+        </w:rPr>
+        <w:t>(</w:t>
+      </w:r>
+      <w:hyperlink r:id="rId8" w:history="1">
+        <w:r>
+          <w:rPr>
+            <w:rStyle w:val="Hyperlink"/>
+            <w:lang w:val="en-CA"/>
+          </w:rPr>
+          <w:t xml:space="preserve">PHP: </w:t>
+        </w:r>
+        <w:proofErr w:type="spellStart"/>
+        <w:r>
+          <w:rPr>
+            <w:rStyle w:val="Hyperlink"/>
+            <w:lang w:val="en-CA"/>
+          </w:rPr>
+          <w:t>xml_parse</w:t>
+        </w:r>
+        <w:proofErr w:type="spellEnd"/>
+        <w:r>
+          <w:rPr>
+            <w:rStyle w:val="Hyperlink"/>
+            <w:lang w:val="en-CA"/>
+          </w:rPr>
+          <w:t xml:space="preserve"> - Manual</w:t>
+        </w:r>
+      </w:hyperlink>
+      <w:r>
+        <w:rPr>
+          <w:lang w:val="en-CA"/>
+        </w:rPr>
+        <w:t>)</w:t>
+      </w:r>
+      <w:r>
+        <w:rPr>
+          <w:lang w:val="en-CA"/>
+        </w:rPr>
+        <w:t>.</w:t>
+      </w:r>
+    </w:p>
+    <w:p>
+      <w:pPr>
+        <w:pStyle w:val="ListParagraph"/>
+        <w:numPr>
+          <w:ilvl w:val="1"/>
+          <w:numId w:val="1"/>
+        </w:numPr>
+        <w:rPr>
+          <w:lang w:val="en-CA"/>
+        </w:rPr>
+      </w:pPr>
+      <w:r>
+        <w:rPr>
+          <w:lang w:val="en-CA"/>
+        </w:rPr>
+        <w:t xml:space="preserve">Each parser takes their specific EML as parameter, there will be errors if the wrong type EML is submitted, as it </w:t>
+      </w:r>
+      <w:proofErr w:type="gramStart"/>
+      <w:r>
+        <w:rPr>
+          <w:lang w:val="en-CA"/>
+        </w:rPr>
+        <w:t>wont</w:t>
+      </w:r>
+      <w:proofErr w:type="gramEnd"/>
+      <w:r>
+        <w:rPr>
+          <w:lang w:val="en-CA"/>
+        </w:rPr>
+        <w:t xml:space="preserve"> be able to find the tags to parse.</w:t>
+      </w:r>
+    </w:p>
+    <w:p>
+      <w:pPr>
+        <w:pStyle w:val="ListParagraph"/>
+        <w:numPr>
+          <w:ilvl w:val="1"/>
+          <w:numId w:val="1"/>
+        </w:numPr>
+        <w:rPr>
+          <w:lang w:val="en-CA"/>
+        </w:rPr>
+      </w:pPr>
+      <w:r>
+        <w:rPr>
+          <w:lang w:val="en-CA"/>
+        </w:rPr>
+        <w:t xml:space="preserve">Lessons </w:t>
+      </w:r>
+      <w:proofErr w:type="gramStart"/>
+      <w:r>
+        <w:rPr>
+          <w:lang w:val="en-CA"/>
+        </w:rPr>
+        <w:t>parser</w:t>
+      </w:r>
+      <w:r>
+        <w:rPr>
+          <w:lang w:val="en-CA"/>
+        </w:rPr>
+        <w:t xml:space="preserve"> </w:t>
+      </w:r>
+      <w:r>
+        <w:rPr>
+          <w:lang w:val="en-CA"/>
+        </w:rPr>
+        <w:t>:</w:t>
+      </w:r>
+      <w:proofErr w:type="gramEnd"/>
+    </w:p>
+    <w:p>
+      <w:pPr>
+        <w:pStyle w:val="ListParagraph"/>
+        <w:numPr>
+          <w:ilvl w:val="1"/>
+          <w:numId w:val="1"/>
+        </w:numPr>
+        <w:rPr>
+          <w:lang w:val="en-CA"/>
+        </w:rPr>
+      </w:pPr>
+      <w:r>
+        <w:rPr>
+          <w:lang w:val="en-CA"/>
+        </w:rPr>
+        <w:t xml:space="preserve">After setting the title, the </w:t>
+      </w:r>
+      <w:proofErr w:type="spellStart"/>
+      <w:r>
+        <w:rPr>
+          <w:lang w:val="en-CA"/>
+        </w:rPr>
+        <w:t>php</w:t>
+      </w:r>
+      <w:proofErr w:type="spellEnd"/>
+      <w:r>
+        <w:rPr>
+          <w:lang w:val="en-CA"/>
+        </w:rPr>
+        <w:t xml:space="preserve"> code iterates through the elements of </w:t>
+      </w:r>
+      <w:r>
+        <w:rPr>
+          <w:lang w:val="en-CA"/>
+        </w:rPr>
+        <w:t xml:space="preserve">the EML ussing foreach to address repeated elements. </w:t>
+      </w:r>
+      <w:hyperlink r:id="rId9" w:history="1">
+        <w:r>
+          <w:rPr>
+            <w:rStyle w:val="Hyperlink"/>
+            <w:lang w:val="en-CA"/>
+          </w:rPr>
+          <w:t xml:space="preserve">PHP: Basic </w:t>
+        </w:r>
+        <w:proofErr w:type="spellStart"/>
+        <w:r>
+          <w:rPr>
+            <w:rStyle w:val="Hyperlink"/>
+            <w:lang w:val="en-CA"/>
+          </w:rPr>
+          <w:t>SimpleXML</w:t>
+        </w:r>
+        <w:proofErr w:type="spellEnd"/>
+        <w:r>
+          <w:rPr>
+            <w:rStyle w:val="Hyperlink"/>
+            <w:lang w:val="en-CA"/>
+          </w:rPr>
+          <w:t xml:space="preserve"> usage - Manual</w:t>
+        </w:r>
+      </w:hyperlink>
+    </w:p>
+    <w:p>
+      <w:pPr>
+        <w:pStyle w:val="ListParagraph"/>
+        <w:numPr>
+          <w:ilvl w:val="1"/>
+          <w:numId w:val="1"/>
+        </w:numPr>
+        <w:rPr>
+          <w:lang w:val="en-CA"/>
+        </w:rPr>
+      </w:pPr>
+      <w:r>
+        <w:rPr>
+          <w:lang w:val="en-CA"/>
+        </w:rPr>
+        <w:t xml:space="preserve">The way Examples and Lessons are addressed will have slight differences, as the examples include images and a slightly diferent formatting but, the core elements remain the same. </w:t>
+      </w:r>
+    </w:p>
+    <w:p>
+      <w:pPr>
+        <w:pStyle w:val="ListParagraph"/>
+        <w:numPr>
+          <w:ilvl w:val="1"/>
+          <w:numId w:val="1"/>
+        </w:numPr>
+        <w:rPr>
+          <w:lang w:val="en-CA"/>
+        </w:rPr>
+      </w:pPr>
+      <w:r>
+        <w:rPr>
+          <w:lang w:val="en-CA"/>
+        </w:rPr>
+        <w:t xml:space="preserve">The through list elements and paragraphs elements will display the same thing. </w:t>
+      </w:r>
+    </w:p>
+    <w:p>
+      <w:pPr>
+        <w:pStyle w:val="ListParagraph"/>
+        <w:numPr>
+          <w:ilvl w:val="1"/>
+          <w:numId w:val="1"/>
+        </w:numPr>
+        <w:rPr>
+          <w:lang w:val="en-CA"/>
+        </w:rPr>
+      </w:pPr>
+      <w:r>
+        <w:rPr>
+          <w:lang w:val="en-CA"/>
+        </w:rPr>
+        <w:t>Quiz parser:</w:t>
+      </w:r>
+    </w:p>
+    <w:p>
+      <w:pPr>
+        <w:pStyle w:val="ListParagraph"/>
+        <w:numPr>
+          <w:ilvl w:val="1"/>
+          <w:numId w:val="1"/>
+        </w:numPr>
+        <w:rPr>
+          <w:lang w:val="en-CA"/>
+        </w:rPr>
+      </w:pPr>
+      <w:r>
+        <w:rPr>
+          <w:lang w:val="en-CA"/>
+        </w:rPr>
+        <w:t xml:space="preserve">All questions are displayed the same, but the information’s about the wrong/correct answers are </w:t>
+      </w:r>
+      <w:r>
+        <w:rPr>
+          <w:lang w:val="en-CA"/>
+        </w:rPr>
+        <w:t>maintained, as to allow corrections.</w:t>
+      </w:r>
+    </w:p>
+    <w:p>
+      <w:pPr>
+        <w:pStyle w:val="ListParagraph"/>
+        <w:numPr>
+          <w:ilvl w:val="1"/>
+          <w:numId w:val="1"/>
+        </w:numPr>
+        <w:rPr>
+          <w:lang w:val="en-CA"/>
+        </w:rPr>
+      </w:pPr>
+      <w:r>
+        <w:rPr>
+          <w:lang w:val="en-CA"/>
+        </w:rPr>
+        <w:t>Other than that, it is straightforward looping through the question, text and choices elements.</w:t>
+      </w:r>
+      <w:r>
+        <w:rPr>
+          <w:lang w:val="en-CA"/>
+        </w:rPr>
+        <w:t xml:space="preserve"> </w:t>
+      </w:r>
+    </w:p>
+    <w:p>
+      <w:pPr>
+        <w:pStyle w:val="ListParagraph"/>
+        <w:numPr>
+          <w:ilvl w:val="0"/>
+          <w:numId w:val="1"/>
+        </w:numPr>
+        <w:rPr>
+          <w:lang w:val="en-CA"/>
+        </w:rPr>
+      </w:pPr>
+      <w:r>
+        <w:rPr>
+          <w:lang w:val="en-CA"/>
+        </w:rPr>
         <w:t>Additional n</w:t>
       </w:r>
       <w:r>
@@ -2143,49 +3137,7 @@
         <w:rPr>
           <w:lang w:val="en-CA"/>
         </w:rPr>
-        <w:t>The EMLs can be</w:t>
-      </w:r>
-      <w:r>
-        <w:rPr>
-          <w:lang w:val="en-CA"/>
-        </w:rPr>
-        <w:t xml:space="preserve"> </w:t>
-      </w:r>
-      <w:r>
-        <w:rPr>
-          <w:lang w:val="en-CA"/>
-        </w:rPr>
-        <w:t>u</w:t>
-      </w:r>
-      <w:r>
-        <w:rPr>
-          <w:lang w:val="en-CA"/>
-        </w:rPr>
-        <w:t>p</w:t>
-      </w:r>
-      <w:r>
-        <w:rPr>
-          <w:lang w:val="en-CA"/>
-        </w:rPr>
-        <w:t>l</w:t>
-      </w:r>
-      <w:r>
-        <w:rPr>
-          <w:lang w:val="en-CA"/>
-        </w:rPr>
-        <w:t>o</w:t>
-      </w:r>
-      <w:r>
-        <w:rPr>
-          <w:lang w:val="en-CA"/>
-        </w:rPr>
-        <w:t>aded to the database</w:t>
-      </w:r>
-      <w:r>
-        <w:rPr>
-          <w:lang w:val="en-CA"/>
-        </w:rPr>
-        <w:t xml:space="preserve"> via </w:t>
+        <w:t xml:space="preserve">The EMLs can be uploaded to the database via </w:t>
       </w:r>
       <w:proofErr w:type="spellStart"/>
       <w:r>
@@ -2199,55 +3151,26 @@
         <w:rPr>
           <w:lang w:val="en-CA"/>
         </w:rPr>
-        <w:t xml:space="preserve">, one at a time, specifying proper file URL and name. </w:t>
-      </w:r>
-      <w:r>
-        <w:rPr>
-          <w:lang w:val="en-CA"/>
-        </w:rPr>
-        <w:t xml:space="preserve"> </w:t>
-      </w:r>
-    </w:p>
-    <w:p>
-      <w:pPr>
-        <w:pStyle w:val="ListParagraph"/>
-        <w:numPr>
-          <w:ilvl w:val="1"/>
-          <w:numId w:val="1"/>
-        </w:numPr>
-        <w:rPr>
-          <w:lang w:val="en-CA"/>
-        </w:rPr>
-      </w:pPr>
-      <w:r>
-        <w:rPr>
-          <w:lang w:val="en-CA"/>
-        </w:rPr>
-        <w:t xml:space="preserve">Please </w:t>
-      </w:r>
-      <w:r>
-        <w:rPr>
-          <w:lang w:val="en-CA"/>
-        </w:rPr>
-        <w:t>en</w:t>
-      </w:r>
-      <w:r>
-        <w:rPr>
-          <w:lang w:val="en-CA"/>
-        </w:rPr>
-        <w:t xml:space="preserve">sure </w:t>
-      </w:r>
-      <w:r>
-        <w:rPr>
-          <w:lang w:val="en-CA"/>
-        </w:rPr>
-        <w:t>the EML’s ids</w:t>
-      </w:r>
-      <w:r>
-        <w:rPr>
-          <w:lang w:val="en-CA"/>
-        </w:rPr>
-        <w:t xml:space="preserve"> are numbered 1-6, from 1</w:t>
+        <w:t xml:space="preserve">, one at a time, specifying proper file URL and name.  </w:t>
+      </w:r>
+    </w:p>
+    <w:p>
+      <w:pPr>
+        <w:pStyle w:val="ListParagraph"/>
+        <w:numPr>
+          <w:ilvl w:val="1"/>
+          <w:numId w:val="1"/>
+        </w:numPr>
+        <w:rPr>
+          <w:lang w:val="en-CA"/>
+        </w:rPr>
+      </w:pPr>
+      <w:r>
+        <w:rPr>
+          <w:lang w:val="en-CA"/>
+        </w:rPr>
+        <w:lastRenderedPageBreak/>
+        <w:t>Please ensure the EML’s ids are numbered 1-6, from 1</w:t>
       </w:r>
       <w:r>
         <w:rPr>
@@ -2299,13 +3222,7 @@
         <w:rPr>
           <w:lang w:val="en-CA"/>
         </w:rPr>
-        <w:t xml:space="preserve"> as </w:t>
-      </w:r>
-      <w:r>
-        <w:rPr>
-          <w:lang w:val="en-CA"/>
-        </w:rPr>
-        <w:t>quizzes.</w:t>
+        <w:t xml:space="preserve"> as quizzes.</w:t>
       </w:r>
     </w:p>
     <w:p>
@@ -2336,385 +3253,7 @@
     </w:p>
     <w:p>
       <w:pPr>
-        <w:pStyle w:val="ListParagraph"/>
-        <w:ind w:left="502"/>
-        <w:rPr>
-          <w:lang w:val="en-CA"/>
-        </w:rPr>
-      </w:pPr>
-    </w:p>
-    <w:p>
-      <w:pPr>
-        <w:pStyle w:val="ListParagraph"/>
-        <w:numPr>
-          <w:ilvl w:val="0"/>
-          <w:numId w:val="1"/>
-        </w:numPr>
-        <w:rPr>
-          <w:lang w:val="en-CA"/>
-        </w:rPr>
-      </w:pPr>
-      <w:r>
-        <w:rPr>
-          <w:lang w:val="en-CA"/>
-        </w:rPr>
-        <w:lastRenderedPageBreak/>
-        <w:t>Educational Markup Language (EML):</w:t>
-      </w:r>
-    </w:p>
-    <w:p>
-      <w:pPr>
-        <w:pStyle w:val="ListParagraph"/>
-        <w:numPr>
-          <w:ilvl w:val="0"/>
-          <w:numId w:val="1"/>
-        </w:numPr>
-        <w:rPr>
-          <w:lang w:val="en-CA"/>
-        </w:rPr>
-      </w:pPr>
-      <w:r>
-        <w:rPr>
-          <w:lang w:val="en-CA"/>
-        </w:rPr>
-        <w:t>Lessons:</w:t>
-      </w:r>
-    </w:p>
-    <w:p>
-      <w:pPr>
-        <w:pStyle w:val="ListParagraph"/>
-        <w:numPr>
-          <w:ilvl w:val="0"/>
-          <w:numId w:val="1"/>
-        </w:numPr>
-        <w:rPr>
-          <w:lang w:val="en-CA"/>
-        </w:rPr>
-      </w:pPr>
-      <w:r>
-        <w:rPr>
-          <w:lang w:val="en-CA"/>
-        </w:rPr>
-        <w:t xml:space="preserve">•  &lt;eml_U1&gt; - Root element containing the entire document. </w:t>
-      </w:r>
-    </w:p>
-    <w:p>
-      <w:pPr>
-        <w:pStyle w:val="ListParagraph"/>
-        <w:numPr>
-          <w:ilvl w:val="0"/>
-          <w:numId w:val="1"/>
-        </w:numPr>
-        <w:rPr>
-          <w:lang w:val="en-CA"/>
-        </w:rPr>
-      </w:pPr>
-      <w:r>
-        <w:rPr>
-          <w:lang w:val="en-CA"/>
-        </w:rPr>
-        <w:t xml:space="preserve">•  &lt;head&gt; - Holds metadata-like elements: </w:t>
-      </w:r>
-    </w:p>
-    <w:p>
-      <w:pPr>
-        <w:pStyle w:val="ListParagraph"/>
-        <w:numPr>
-          <w:ilvl w:val="0"/>
-          <w:numId w:val="1"/>
-        </w:numPr>
-        <w:rPr>
-          <w:lang w:val="en-CA"/>
-        </w:rPr>
-      </w:pPr>
-      <w:r>
-        <w:rPr>
-          <w:lang w:val="en-CA"/>
-        </w:rPr>
-        <w:t>&lt;title&gt; - Main title of the document.</w:t>
-      </w:r>
-    </w:p>
-    <w:p>
-      <w:pPr>
-        <w:pStyle w:val="ListParagraph"/>
-        <w:numPr>
-          <w:ilvl w:val="0"/>
-          <w:numId w:val="1"/>
-        </w:numPr>
-        <w:rPr>
-          <w:lang w:val="en-CA"/>
-        </w:rPr>
-      </w:pPr>
-      <w:r>
-        <w:rPr>
-          <w:lang w:val="en-CA"/>
-        </w:rPr>
-        <w:t>&lt;subtitle&gt; - Describes the document’s content.</w:t>
-      </w:r>
-    </w:p>
-    <w:p>
-      <w:pPr>
-        <w:pStyle w:val="ListParagraph"/>
-        <w:numPr>
-          <w:ilvl w:val="0"/>
-          <w:numId w:val="1"/>
-        </w:numPr>
-        <w:rPr>
-          <w:lang w:val="en-CA"/>
-        </w:rPr>
-      </w:pPr>
-      <w:r>
-        <w:rPr>
-          <w:lang w:val="en-CA"/>
-        </w:rPr>
-        <w:t xml:space="preserve">•  &lt;lesson&gt; - Represents different lessons: </w:t>
-      </w:r>
-    </w:p>
-    <w:p>
-      <w:pPr>
-        <w:pStyle w:val="ListParagraph"/>
-        <w:numPr>
-          <w:ilvl w:val="0"/>
-          <w:numId w:val="1"/>
-        </w:numPr>
-        <w:rPr>
-          <w:lang w:val="en-CA"/>
-        </w:rPr>
-      </w:pPr>
-      <w:r>
-        <w:rPr>
-          <w:lang w:val="en-CA"/>
-        </w:rPr>
-        <w:t>&lt;title&gt; - Lesson title.</w:t>
-      </w:r>
-    </w:p>
-    <w:p>
-      <w:pPr>
-        <w:pStyle w:val="ListParagraph"/>
-        <w:numPr>
-          <w:ilvl w:val="0"/>
-          <w:numId w:val="1"/>
-        </w:numPr>
-        <w:rPr>
-          <w:lang w:val="en-CA"/>
-        </w:rPr>
-      </w:pPr>
-      <w:r>
-        <w:rPr>
-          <w:lang w:val="en-CA"/>
-        </w:rPr>
-        <w:t>&lt;paragraph&gt; - Textual content explaining concepts.</w:t>
-      </w:r>
-    </w:p>
-    <w:p>
-      <w:pPr>
-        <w:pStyle w:val="ListParagraph"/>
-        <w:numPr>
-          <w:ilvl w:val="0"/>
-          <w:numId w:val="1"/>
-        </w:numPr>
-        <w:rPr>
-          <w:lang w:val="en-CA"/>
-        </w:rPr>
-      </w:pPr>
-      <w:r>
-        <w:rPr>
-          <w:lang w:val="en-CA"/>
-        </w:rPr>
-        <w:t xml:space="preserve">&lt;list&gt; - Contains lists of items. </w:t>
-      </w:r>
-    </w:p>
-    <w:p>
-      <w:pPr>
-        <w:pStyle w:val="ListParagraph"/>
-        <w:numPr>
-          <w:ilvl w:val="0"/>
-          <w:numId w:val="1"/>
-        </w:numPr>
-        <w:rPr>
-          <w:lang w:val="en-CA"/>
-        </w:rPr>
-      </w:pPr>
-      <w:r>
-        <w:rPr>
-          <w:lang w:val="en-CA"/>
-        </w:rPr>
-        <w:t>&lt;list-paragraph&gt; - Introductory text for a list.</w:t>
-      </w:r>
-    </w:p>
-    <w:p>
-      <w:pPr>
-        <w:pStyle w:val="ListParagraph"/>
-        <w:numPr>
-          <w:ilvl w:val="0"/>
-          <w:numId w:val="1"/>
-        </w:numPr>
-        <w:rPr>
-          <w:lang w:val="en-CA"/>
-        </w:rPr>
-      </w:pPr>
-      <w:r>
-        <w:rPr>
-          <w:lang w:val="en-CA"/>
-        </w:rPr>
-        <w:t>&lt;item&gt; - Individual list items.</w:t>
-      </w:r>
-    </w:p>
-    <w:p>
-      <w:pPr>
-        <w:pStyle w:val="ListParagraph"/>
-        <w:numPr>
-          <w:ilvl w:val="0"/>
-          <w:numId w:val="1"/>
-        </w:numPr>
-        <w:rPr>
-          <w:lang w:val="en-CA"/>
-        </w:rPr>
-      </w:pPr>
-      <w:r>
-        <w:rPr>
-          <w:lang w:val="en-CA"/>
-        </w:rPr>
-        <w:t xml:space="preserve">•  &lt;example-block&gt; - Holds example sections. </w:t>
-      </w:r>
-    </w:p>
-    <w:p>
-      <w:pPr>
-        <w:pStyle w:val="ListParagraph"/>
-        <w:numPr>
-          <w:ilvl w:val="0"/>
-          <w:numId w:val="1"/>
-        </w:numPr>
-        <w:rPr>
-          <w:lang w:val="en-CA"/>
-        </w:rPr>
-      </w:pPr>
-      <w:r>
-        <w:rPr>
-          <w:lang w:val="en-CA"/>
-        </w:rPr>
-        <w:t xml:space="preserve">&lt;example&gt; - Represents an individual example. </w:t>
-      </w:r>
-    </w:p>
-    <w:p>
-      <w:pPr>
-        <w:pStyle w:val="ListParagraph"/>
-        <w:numPr>
-          <w:ilvl w:val="0"/>
-          <w:numId w:val="1"/>
-        </w:numPr>
-        <w:rPr>
-          <w:lang w:val="en-CA"/>
-        </w:rPr>
-      </w:pPr>
-      <w:r>
-        <w:rPr>
-          <w:lang w:val="en-CA"/>
-        </w:rPr>
-        <w:t>&lt;title&gt; - Title of the example.</w:t>
-      </w:r>
-    </w:p>
-    <w:p>
-      <w:pPr>
-        <w:pStyle w:val="ListParagraph"/>
-        <w:numPr>
-          <w:ilvl w:val="0"/>
-          <w:numId w:val="1"/>
-        </w:numPr>
-        <w:rPr>
-          <w:lang w:val="en-CA"/>
-        </w:rPr>
-      </w:pPr>
-      <w:r>
-        <w:rPr>
-          <w:lang w:val="en-CA"/>
-        </w:rPr>
-        <w:t>&lt;paragraph&gt; - Explanation of the example.</w:t>
-      </w:r>
-    </w:p>
-    <w:p>
-      <w:pPr>
-        <w:pStyle w:val="ListParagraph"/>
-        <w:numPr>
-          <w:ilvl w:val="0"/>
-          <w:numId w:val="1"/>
-        </w:numPr>
-        <w:rPr>
-          <w:lang w:val="en-CA"/>
-        </w:rPr>
-      </w:pPr>
-      <w:r>
-        <w:rPr>
-          <w:lang w:val="en-CA"/>
-        </w:rPr>
-        <w:t>&lt;list&gt; - Contains structured information (like lesson lists).</w:t>
-      </w:r>
-    </w:p>
-    <w:p>
-      <w:pPr>
-        <w:pStyle w:val="ListParagraph"/>
-        <w:numPr>
-          <w:ilvl w:val="0"/>
-          <w:numId w:val="1"/>
-        </w:numPr>
-        <w:rPr>
-          <w:lang w:val="en-CA"/>
-        </w:rPr>
-      </w:pPr>
-      <w:r>
-        <w:rPr>
-          <w:lang w:val="en-CA"/>
-        </w:rPr>
-        <w:t>&lt;</w:t>
-      </w:r>
-      <w:proofErr w:type="spellStart"/>
-      <w:r>
-        <w:rPr>
-          <w:lang w:val="en-CA"/>
-        </w:rPr>
-        <w:t>img</w:t>
-      </w:r>
-      <w:proofErr w:type="spellEnd"/>
-      <w:r>
-        <w:rPr>
-          <w:lang w:val="en-CA"/>
-        </w:rPr>
-        <w:t>&gt; - References an image related to the example.</w:t>
-      </w:r>
-    </w:p>
-    <w:p>
-      <w:pPr>
-        <w:pStyle w:val="ListParagraph"/>
-        <w:numPr>
-          <w:ilvl w:val="0"/>
-          <w:numId w:val="1"/>
-        </w:numPr>
-        <w:rPr>
-          <w:lang w:val="en-CA"/>
-        </w:rPr>
-      </w:pPr>
-      <w:proofErr w:type="spellStart"/>
-      <w:r>
-        <w:rPr>
-          <w:lang w:val="en-CA"/>
-        </w:rPr>
-        <w:t>Quizes</w:t>
-      </w:r>
-      <w:proofErr w:type="spellEnd"/>
-      <w:r>
-        <w:rPr>
-          <w:lang w:val="en-CA"/>
-        </w:rPr>
-        <w:t>:</w:t>
-      </w:r>
-    </w:p>
-    <w:p>
-      <w:pPr>
-        <w:pStyle w:val="ListParagraph"/>
-        <w:numPr>
-          <w:ilvl w:val="0"/>
-          <w:numId w:val="1"/>
-        </w:numPr>
+        <w:ind w:left="142"/>
         <w:rPr>
           <w:lang w:val="en-CA"/>
         </w:rPr>
@@ -3460,7 +3999,6 @@
   <w:style w:type="character" w:default="1" w:styleId="DefaultParagraphFont">
     <w:name w:val="Default Paragraph Font"/>
     <w:uiPriority w:val="1"/>
-    <w:semiHidden/>
     <w:unhideWhenUsed/>
   </w:style>
   <w:style w:type="table" w:default="1" w:styleId="TableNormal">
@@ -3797,6 +4335,34 @@
       <w:shd w:val="clear" w:color="auto" w:fill="E1DFDD"/>
     </w:rPr>
   </w:style>
+  <w:style w:type="paragraph" w:styleId="NormalWeb">
+    <w:name w:val="Normal (Web)"/>
+    <w:basedOn w:val="Normal"/>
+    <w:uiPriority w:val="99"/>
+    <w:unhideWhenUsed/>
+    <w:rsid w:val="00C0120A"/>
+    <w:pPr>
+      <w:spacing w:before="100" w:beforeAutospacing="1" w:after="100" w:afterAutospacing="1" w:line="240" w:lineRule="auto"/>
+    </w:pPr>
+    <w:rPr>
+      <w:rFonts w:ascii="Times New Roman" w:eastAsia="Times New Roman" w:hAnsi="Times New Roman" w:cs="Times New Roman"/>
+      <w:kern w:val="0"/>
+      <w14:ligatures w14:val="none"/>
+    </w:rPr>
+  </w:style>
+  <w:style w:type="character" w:styleId="HTMLCode">
+    <w:name w:val="HTML Code"/>
+    <w:basedOn w:val="DefaultParagraphFont"/>
+    <w:uiPriority w:val="99"/>
+    <w:semiHidden/>
+    <w:unhideWhenUsed/>
+    <w:rsid w:val="00C0120A"/>
+    <w:rPr>
+      <w:rFonts w:ascii="Courier New" w:eastAsia="Times New Roman" w:hAnsi="Courier New" w:cs="Courier New"/>
+      <w:sz w:val="20"/>
+      <w:szCs w:val="20"/>
+    </w:rPr>
+  </w:style>
 </w:styles>
 </file>
 

</xml_diff>